<commit_message>
SE Praktikum 2 Final
</commit_message>
<xml_diff>
--- a/SE/Praktikum 2/Dialogspezifikation.docx
+++ b/SE/Praktikum 2/Dialogspezifikation.docx
@@ -1075,7 +1075,7 @@
         </w:rPr>
         <w:lastRenderedPageBreak/>
         <w:drawing>
-          <wp:anchor distT="0" distB="0" distL="114300" distR="114300" simplePos="0" relativeHeight="251663360" behindDoc="1" locked="0" layoutInCell="1" allowOverlap="1" wp14:anchorId="11B40E51" wp14:editId="4395EC01">
+          <wp:anchor distT="0" distB="0" distL="114300" distR="114300" simplePos="0" relativeHeight="251663360" behindDoc="1" locked="0" layoutInCell="1" allowOverlap="1" wp14:anchorId="2B4E5FB0" wp14:editId="78B9B6EE">
             <wp:simplePos x="0" y="0"/>
             <wp:positionH relativeFrom="margin">
               <wp:align>center</wp:align>
@@ -1139,23 +1139,112 @@
         </w:drawing>
       </w:r>
       <w:r>
-        <w:t>Das Mockup</w:t>
+        <w:t xml:space="preserve">Das </w:t>
       </w:r>
+      <w:proofErr w:type="spellStart"/>
+      <w:r>
+        <w:t>Mockup</w:t>
+      </w:r>
+      <w:proofErr w:type="spellEnd"/>
     </w:p>
     <w:p/>
-    <w:p/>
+    <w:p>
+      <w:r>
+        <w:rPr>
+          <w:noProof/>
+          <w:lang w:eastAsia="de-DE"/>
+        </w:rPr>
+        <w:drawing>
+          <wp:anchor distT="0" distB="0" distL="114300" distR="114300" simplePos="0" relativeHeight="251665408" behindDoc="1" locked="0" layoutInCell="1" allowOverlap="1" wp14:anchorId="76F25D22" wp14:editId="4AEBCFDF">
+            <wp:simplePos x="0" y="0"/>
+            <wp:positionH relativeFrom="margin">
+              <wp:align>right</wp:align>
+            </wp:positionH>
+            <wp:positionV relativeFrom="paragraph">
+              <wp:posOffset>5667375</wp:posOffset>
+            </wp:positionV>
+            <wp:extent cx="5760720" cy="2883535"/>
+            <wp:effectExtent l="0" t="0" r="0" b="0"/>
+            <wp:wrapTight wrapText="bothSides">
+              <wp:wrapPolygon edited="0">
+                <wp:start x="0" y="0"/>
+                <wp:lineTo x="0" y="21405"/>
+                <wp:lineTo x="21500" y="21405"/>
+                <wp:lineTo x="21500" y="0"/>
+                <wp:lineTo x="0" y="0"/>
+              </wp:wrapPolygon>
+            </wp:wrapTight>
+            <wp:docPr id="2" name="Grafik 2"/>
+            <wp:cNvGraphicFramePr>
+              <a:graphicFrameLocks xmlns:a="http://schemas.openxmlformats.org/drawingml/2006/main" noChangeAspect="1"/>
+            </wp:cNvGraphicFramePr>
+            <a:graphic xmlns:a="http://schemas.openxmlformats.org/drawingml/2006/main">
+              <a:graphicData uri="http://schemas.openxmlformats.org/drawingml/2006/picture">
+                <pic:pic xmlns:pic="http://schemas.openxmlformats.org/drawingml/2006/picture">
+                  <pic:nvPicPr>
+                    <pic:cNvPr id="2" name="Fluransicht.png"/>
+                    <pic:cNvPicPr/>
+                  </pic:nvPicPr>
+                  <pic:blipFill>
+                    <a:blip r:embed="rId6" cstate="print">
+                      <a:extLst>
+                        <a:ext uri="{28A0092B-C50C-407E-A947-70E740481C1C}">
+                          <a14:useLocalDpi xmlns:a14="http://schemas.microsoft.com/office/drawing/2010/main" val="0"/>
+                        </a:ext>
+                      </a:extLst>
+                    </a:blip>
+                    <a:stretch>
+                      <a:fillRect/>
+                    </a:stretch>
+                  </pic:blipFill>
+                  <pic:spPr>
+                    <a:xfrm>
+                      <a:off x="0" y="0"/>
+                      <a:ext cx="5760720" cy="2883535"/>
+                    </a:xfrm>
+                    <a:prstGeom prst="rect">
+                      <a:avLst/>
+                    </a:prstGeom>
+                  </pic:spPr>
+                </pic:pic>
+              </a:graphicData>
+            </a:graphic>
+            <wp14:sizeRelH relativeFrom="page">
+              <wp14:pctWidth>0</wp14:pctWidth>
+            </wp14:sizeRelH>
+            <wp14:sizeRelV relativeFrom="page">
+              <wp14:pctHeight>0</wp14:pctHeight>
+            </wp14:sizeRelV>
+          </wp:anchor>
+        </w:drawing>
+      </w:r>
+      <w:r>
+        <w:t>M1 „Fluransicht“</w:t>
+      </w:r>
+      <w:bookmarkStart w:id="0" w:name="_GoBack"/>
+      <w:bookmarkEnd w:id="0"/>
+    </w:p>
     <w:p>
       <w:pPr>
         <w:pStyle w:val="berschrift1"/>
       </w:pPr>
       <w:r>
+        <w:lastRenderedPageBreak/>
         <w:t>Feldbeschreibungen</w:t>
       </w:r>
     </w:p>
     <w:p/>
     <w:p>
       <w:r>
-        <w:t>Beschreibung des Feldes „Reservieung beginnend am“</w:t>
+        <w:t>Beschreibung des Feldes „</w:t>
+      </w:r>
+      <w:proofErr w:type="spellStart"/>
+      <w:r>
+        <w:t>Reservieung</w:t>
+      </w:r>
+      <w:proofErr w:type="spellEnd"/>
+      <w:r>
+        <w:t xml:space="preserve"> beginnend am“</w:t>
       </w:r>
     </w:p>
     <w:tbl>
@@ -1239,9 +1328,11 @@
             <w:tcW w:w="4531" w:type="dxa"/>
           </w:tcPr>
           <w:p>
+            <w:proofErr w:type="spellStart"/>
             <w:r>
               <w:t>Widget</w:t>
             </w:r>
+            <w:proofErr w:type="spellEnd"/>
           </w:p>
         </w:tc>
         <w:tc>
@@ -1253,7 +1344,7 @@
               <w:cnfStyle w:val="000000000000" w:firstRow="0" w:lastRow="0" w:firstColumn="0" w:lastColumn="0" w:oddVBand="0" w:evenVBand="0" w:oddHBand="0" w:evenHBand="0" w:firstRowFirstColumn="0" w:firstRowLastColumn="0" w:lastRowFirstColumn="0" w:lastRowLastColumn="0"/>
             </w:pPr>
             <w:r>
-              <w:t>Drop Down Menü</w:t>
+              <w:t>Drop Down Kalender</w:t>
             </w:r>
           </w:p>
         </w:tc>
@@ -1323,9 +1414,11 @@
             <w:tcW w:w="4531" w:type="dxa"/>
           </w:tcPr>
           <w:p>
+            <w:proofErr w:type="spellStart"/>
             <w:r>
               <w:t>Defaultwert</w:t>
             </w:r>
+            <w:proofErr w:type="spellEnd"/>
           </w:p>
         </w:tc>
         <w:tc>
@@ -1346,13 +1439,15 @@
     <w:p/>
     <w:p>
       <w:r>
-        <w:br w:type="page"/>
+        <w:t>Beschreibung des Feldes „</w:t>
       </w:r>
-    </w:p>
-    <w:p/>
-    <w:p>
+      <w:proofErr w:type="spellStart"/>
       <w:r>
-        <w:t>Beschreibung des Feldes „Reservieung endet am“</w:t>
+        <w:t>Reservieung</w:t>
+      </w:r>
+      <w:proofErr w:type="spellEnd"/>
+      <w:r>
+        <w:t xml:space="preserve"> endet am“</w:t>
       </w:r>
     </w:p>
     <w:tbl>
@@ -1436,9 +1531,11 @@
             <w:tcW w:w="4531" w:type="dxa"/>
           </w:tcPr>
           <w:p>
+            <w:proofErr w:type="spellStart"/>
             <w:r>
               <w:t>Widget</w:t>
             </w:r>
+            <w:proofErr w:type="spellEnd"/>
           </w:p>
         </w:tc>
         <w:tc>
@@ -1450,7 +1547,10 @@
               <w:cnfStyle w:val="000000000000" w:firstRow="0" w:lastRow="0" w:firstColumn="0" w:lastColumn="0" w:oddVBand="0" w:evenVBand="0" w:oddHBand="0" w:evenHBand="0" w:firstRowFirstColumn="0" w:firstRowLastColumn="0" w:lastRowFirstColumn="0" w:lastRowLastColumn="0"/>
             </w:pPr>
             <w:r>
-              <w:t>Drop Down Menü</w:t>
+              <w:t xml:space="preserve">Drop Down </w:t>
+            </w:r>
+            <w:r>
+              <w:t>Kalender</w:t>
             </w:r>
           </w:p>
         </w:tc>
@@ -1520,9 +1620,11 @@
             <w:tcW w:w="4531" w:type="dxa"/>
           </w:tcPr>
           <w:p>
+            <w:proofErr w:type="spellStart"/>
             <w:r>
               <w:t>Defaultwert</w:t>
             </w:r>
+            <w:proofErr w:type="spellEnd"/>
           </w:p>
         </w:tc>
         <w:tc>
@@ -1627,9 +1729,11 @@
             <w:tcW w:w="4531" w:type="dxa"/>
           </w:tcPr>
           <w:p>
+            <w:proofErr w:type="spellStart"/>
             <w:r>
               <w:t>Widget</w:t>
             </w:r>
+            <w:proofErr w:type="spellEnd"/>
           </w:p>
         </w:tc>
         <w:tc>
@@ -1672,6 +1776,9 @@
             <w:r>
               <w:t>Ganze Zahl</w:t>
             </w:r>
+            <w:r>
+              <w:t xml:space="preserve"> &lt;= Anzahl der freien Zimmer</w:t>
+            </w:r>
           </w:p>
         </w:tc>
       </w:tr>
@@ -1711,9 +1818,11 @@
             <w:tcW w:w="4531" w:type="dxa"/>
           </w:tcPr>
           <w:p>
+            <w:proofErr w:type="spellStart"/>
             <w:r>
               <w:t>Defaultwert</w:t>
             </w:r>
+            <w:proofErr w:type="spellEnd"/>
           </w:p>
         </w:tc>
         <w:tc>
@@ -1818,9 +1927,11 @@
             <w:tcW w:w="4531" w:type="dxa"/>
           </w:tcPr>
           <w:p>
+            <w:proofErr w:type="spellStart"/>
             <w:r>
               <w:t>Widget</w:t>
             </w:r>
+            <w:proofErr w:type="spellEnd"/>
           </w:p>
         </w:tc>
         <w:tc>
@@ -1902,9 +2013,11 @@
             <w:tcW w:w="4531" w:type="dxa"/>
           </w:tcPr>
           <w:p>
+            <w:proofErr w:type="spellStart"/>
             <w:r>
               <w:t>Defaultwert</w:t>
             </w:r>
+            <w:proofErr w:type="spellEnd"/>
           </w:p>
         </w:tc>
         <w:tc>
@@ -1968,7 +2081,21 @@
               <w:rPr>
                 <w:b w:val="0"/>
               </w:rPr>
-              <w:t>Auswahl des Zimmers anhand der Nummer, zuweisung der Art des Zimmers per Auswahl</w:t>
+              <w:t xml:space="preserve">Auswahl des Zimmers anhand der Nummer, </w:t>
+            </w:r>
+            <w:proofErr w:type="spellStart"/>
+            <w:r>
+              <w:rPr>
+                <w:b w:val="0"/>
+              </w:rPr>
+              <w:t>zuweisung</w:t>
+            </w:r>
+            <w:proofErr w:type="spellEnd"/>
+            <w:r>
+              <w:rPr>
+                <w:b w:val="0"/>
+              </w:rPr>
+              <w:t xml:space="preserve"> der Art des Zimmers per Auswahl</w:t>
             </w:r>
           </w:p>
         </w:tc>
@@ -2009,9 +2136,11 @@
             <w:tcW w:w="4531" w:type="dxa"/>
           </w:tcPr>
           <w:p>
+            <w:proofErr w:type="spellStart"/>
             <w:r>
               <w:t>Widget</w:t>
             </w:r>
+            <w:proofErr w:type="spellEnd"/>
           </w:p>
         </w:tc>
         <w:tc>
@@ -2099,9 +2228,11 @@
             <w:tcW w:w="4531" w:type="dxa"/>
           </w:tcPr>
           <w:p>
+            <w:proofErr w:type="spellStart"/>
             <w:r>
               <w:t>Defaultwert</w:t>
             </w:r>
+            <w:proofErr w:type="spellEnd"/>
           </w:p>
         </w:tc>
         <w:tc>
@@ -2206,9 +2337,11 @@
             <w:tcW w:w="4531" w:type="dxa"/>
           </w:tcPr>
           <w:p>
+            <w:proofErr w:type="spellStart"/>
             <w:r>
               <w:t>Widget</w:t>
             </w:r>
+            <w:proofErr w:type="spellEnd"/>
           </w:p>
         </w:tc>
         <w:tc>
@@ -2251,6 +2384,9 @@
             <w:r>
               <w:t>Flash</w:t>
             </w:r>
+            <w:r>
+              <w:t>(Siehe M1)</w:t>
+            </w:r>
           </w:p>
         </w:tc>
       </w:tr>
@@ -2275,7 +2411,7 @@
               <w:cnfStyle w:val="000000000000" w:firstRow="0" w:lastRow="0" w:firstColumn="0" w:lastColumn="0" w:oddVBand="0" w:evenVBand="0" w:oddHBand="0" w:evenHBand="0" w:firstRowFirstColumn="0" w:firstRowLastColumn="0" w:lastRowFirstColumn="0" w:lastRowLastColumn="0"/>
             </w:pPr>
             <w:r>
-              <w:t>Integer</w:t>
+              <w:t>Zimmer Nummer</w:t>
             </w:r>
           </w:p>
         </w:tc>
@@ -2290,9 +2426,11 @@
             <w:tcW w:w="4531" w:type="dxa"/>
           </w:tcPr>
           <w:p>
+            <w:proofErr w:type="spellStart"/>
             <w:r>
               <w:t>Defaultwert</w:t>
             </w:r>
+            <w:proofErr w:type="spellEnd"/>
           </w:p>
         </w:tc>
         <w:tc>
@@ -2312,7 +2450,6 @@
     </w:tbl>
     <w:p>
       <w:r>
-        <w:lastRenderedPageBreak/>
         <w:t>Beschreibung des Feldes „Anzahl der Personen pro Zimmer“</w:t>
       </w:r>
     </w:p>
@@ -2397,9 +2534,11 @@
             <w:tcW w:w="4531" w:type="dxa"/>
           </w:tcPr>
           <w:p>
+            <w:proofErr w:type="spellStart"/>
             <w:r>
               <w:t>Widget</w:t>
             </w:r>
+            <w:proofErr w:type="spellEnd"/>
           </w:p>
         </w:tc>
         <w:tc>
@@ -2468,6 +2607,9 @@
             <w:r>
               <w:t>Integer</w:t>
             </w:r>
+            <w:r>
+              <w:t xml:space="preserve"> &lt;= Der für dieses Zimmer möglichen Personen</w:t>
+            </w:r>
           </w:p>
         </w:tc>
       </w:tr>
@@ -2481,9 +2623,11 @@
             <w:tcW w:w="4531" w:type="dxa"/>
           </w:tcPr>
           <w:p>
+            <w:proofErr w:type="spellStart"/>
             <w:r>
               <w:t>Defaultwert</w:t>
             </w:r>
+            <w:proofErr w:type="spellEnd"/>
           </w:p>
         </w:tc>
         <w:tc>
@@ -2494,8 +2638,13 @@
             <w:pPr>
               <w:cnfStyle w:val="000000100000" w:firstRow="0" w:lastRow="0" w:firstColumn="0" w:lastColumn="0" w:oddVBand="0" w:evenVBand="0" w:oddHBand="1" w:evenHBand="0" w:firstRowFirstColumn="0" w:firstRowLastColumn="0" w:lastRowFirstColumn="0" w:lastRowLastColumn="0"/>
             </w:pPr>
-            <w:r>
-              <w:t>Standart Anzahl der Zimmer Art solange sie die Gesamtanzahl der ausgewählten Personen nicht übersteigt. Ansonsten Gesamtpersonen Anzahl</w:t>
+            <w:proofErr w:type="spellStart"/>
+            <w:r>
+              <w:t>Standart</w:t>
+            </w:r>
+            <w:proofErr w:type="spellEnd"/>
+            <w:r>
+              <w:t xml:space="preserve"> Anzahl der Zimmer Art solange sie die Gesamtanzahl der ausgewählten Personen nicht übersteigt. Ansonsten Gesamtpersonen Anzahl</w:t>
             </w:r>
           </w:p>
         </w:tc>
@@ -2881,7 +3030,15 @@
               <w:cnfStyle w:val="000000100000" w:firstRow="0" w:lastRow="0" w:firstColumn="0" w:lastColumn="0" w:oddVBand="0" w:evenVBand="0" w:oddHBand="1" w:evenHBand="0" w:firstRowFirstColumn="0" w:firstRowLastColumn="0" w:lastRowFirstColumn="0" w:lastRowLastColumn="0"/>
             </w:pPr>
             <w:r>
-              <w:t>-&gt; „Nicht alle Personen sind untergrebracht“</w:t>
+              <w:t xml:space="preserve">-&gt; „Nicht alle Personen sind </w:t>
+            </w:r>
+            <w:proofErr w:type="spellStart"/>
+            <w:r>
+              <w:t>untergrebracht</w:t>
+            </w:r>
+            <w:proofErr w:type="spellEnd"/>
+            <w:r>
+              <w:t>“</w:t>
             </w:r>
           </w:p>
         </w:tc>
@@ -2893,6 +3050,7 @@
         <w:pStyle w:val="berschrift1"/>
       </w:pPr>
       <w:r>
+        <w:lastRenderedPageBreak/>
         <w:t>Zustände der Dialogelemente</w:t>
       </w:r>
     </w:p>
@@ -3137,7 +3295,15 @@
               <w:cnfStyle w:val="000000100000" w:firstRow="0" w:lastRow="0" w:firstColumn="0" w:lastColumn="0" w:oddVBand="0" w:evenVBand="0" w:oddHBand="1" w:evenHBand="0" w:firstRowFirstColumn="0" w:firstRowLastColumn="0" w:lastRowFirstColumn="0" w:lastRowLastColumn="0"/>
             </w:pPr>
             <w:r>
-              <w:t>Die Defaultwerte von Zimmerart,</w:t>
+              <w:t xml:space="preserve">Die </w:t>
+            </w:r>
+            <w:proofErr w:type="spellStart"/>
+            <w:r>
+              <w:t>Defaultwerte</w:t>
+            </w:r>
+            <w:proofErr w:type="spellEnd"/>
+            <w:r>
+              <w:t xml:space="preserve"> von Zimmerart,</w:t>
             </w:r>
             <w:r>
               <w:t xml:space="preserve"> </w:t>
@@ -3345,11 +3511,14 @@
           <w:numId w:val="1"/>
         </w:numPr>
       </w:pPr>
-      <w:bookmarkStart w:id="0" w:name="_GoBack"/>
-      <w:bookmarkEnd w:id="0"/>
       <w:r>
-        <w:t>Jede wählbare Art durchtabben</w:t>
+        <w:t xml:space="preserve">Jede wählbare Art </w:t>
       </w:r>
+      <w:proofErr w:type="spellStart"/>
+      <w:r>
+        <w:t>durchtabben</w:t>
+      </w:r>
+      <w:proofErr w:type="spellEnd"/>
     </w:p>
     <w:p>
       <w:pPr>
@@ -3387,23 +3556,11 @@
         <w:t>Reservieren(Button)</w:t>
       </w:r>
     </w:p>
-    <w:p/>
-    <w:p>
-      <w:r>
-        <w:t>Innerhalb der Homepage die als Oberfläche dient gibt es die Navigation als verschiedene Reiter</w:t>
-      </w:r>
-    </w:p>
-    <w:p>
-      <w:r>
-        <w:t>So kann neben der Reservierungsmaske auch „Home“ , „Reservierung ändern“ und „Übersicht“ aufgerufen werden.</w:t>
-      </w:r>
-    </w:p>
     <w:p>
       <w:pPr>
         <w:pStyle w:val="berschrift1"/>
       </w:pPr>
       <w:r>
-        <w:lastRenderedPageBreak/>
         <w:t>Initialisierung des Dialogs</w:t>
       </w:r>
     </w:p>
@@ -3413,8 +3570,13 @@
         <w:t>Vorbelegung aller Felder beim Öffnen des Reiters</w:t>
       </w:r>
       <w:r>
-        <w:t xml:space="preserve"> durch die Defaultwerte</w:t>
+        <w:t xml:space="preserve"> durch die </w:t>
       </w:r>
+      <w:proofErr w:type="spellStart"/>
+      <w:r>
+        <w:t>Defaultwerte</w:t>
+      </w:r>
+      <w:proofErr w:type="spellEnd"/>
     </w:p>
     <w:p>
       <w:pPr>
@@ -3446,6 +3608,7 @@
           </w:tcPr>
           <w:p>
             <w:r>
+              <w:lastRenderedPageBreak/>
               <w:t>Anstoß</w:t>
             </w:r>
           </w:p>

</xml_diff>